<commit_message>
Formatted original data into easier to read treatment codes/labels and years since treatment. Made unique identifier for macroplot/treatment/code combinations. Created columns for number of burns/thins/pileburns.  Fixed date to yyyy/mm/dd.
</commit_message>
<xml_diff>
--- a/protocols/nps_protocol_summarized.docx
+++ b/protocols/nps_protocol_summarized.docx
@@ -175,15 +175,7 @@
         <w:t>/10/15 following the treatment</w:t>
       </w:r>
       <w:r>
-        <w:t xml:space="preserve"> </w:t>
-      </w:r>
-      <w:proofErr w:type="gramStart"/>
-      <w:r>
-        <w:t>are</w:t>
-      </w:r>
-      <w:proofErr w:type="gramEnd"/>
-      <w:r>
-        <w:t xml:space="preserve"> </w:t>
+        <w:t xml:space="preserve"> are </w:t>
       </w:r>
       <w:r>
         <w:t xml:space="preserve">the </w:t>
@@ -740,6 +732,8 @@
         <w:t xml:space="preserve">  Handbook of the protocols and datasheets used.</w:t>
       </w:r>
     </w:p>
+    <w:p/>
+    <w:p/>
     <w:sectPr>
       <w:pgSz w:w="12240" w:h="15840"/>
       <w:pgMar w:top="1440" w:right="1440" w:bottom="1440" w:left="1440" w:header="720" w:footer="720" w:gutter="0"/>

</xml_diff>